<commit_message>
Report Header/Footer added for MS Word output
git-svn-id: svn://localhost@288 f1514e4e-b68a-44c6-9dea-45284c435795
</commit_message>
<xml_diff>
--- a/trunk/core/conf/WEB-INF/classes/empty.docx
+++ b/trunk/core/conf/WEB-INF/classes/empty.docx
@@ -16,7 +16,7 @@
     </w:p>
     <w:tbl>
       <w:tblPr>
-        <w:tblStyle w:val="LightList-Accent1"/>
+        <w:tblStyle w:val="LightList-Accent11"/>
         <w:bidiVisual/>
         <w:tblW w:w="5000" w:type="pct"/>
         <w:tblBorders>
@@ -30,7 +30,7 @@
         <w:tblLook w:val="04A0"/>
       </w:tblPr>
       <w:tblGrid>
-        <w:gridCol w:w="9576"/>
+        <w:gridCol w:w="9243"/>
       </w:tblGrid>
       <w:tr>
         <w:trPr>
@@ -44,6 +44,9 @@
           <w:p>
             <w:pPr>
               <w:rPr>
+                <w:rFonts w:asciiTheme="minorBidi" w:hAnsiTheme="minorBidi" w:cstheme="minorBidi"/>
+                <w:sz w:val="24"/>
+                <w:szCs w:val="24"/>
                 <w:lang w:bidi="fa-IR"/>
               </w:rPr>
             </w:pPr>
@@ -62,9 +65,11 @@
           <w:p>
             <w:pPr>
               <w:rPr>
-                <w:rFonts w:hint="cs"/>
+                <w:rFonts w:asciiTheme="minorBidi" w:hAnsiTheme="minorBidi" w:cstheme="minorBidi"/>
                 <w:b w:val="0"/>
                 <w:bCs w:val="0"/>
+                <w:sz w:val="24"/>
+                <w:szCs w:val="24"/>
                 <w:lang w:bidi="fa-IR"/>
               </w:rPr>
             </w:pPr>
@@ -74,13 +79,441 @@
     </w:tbl>
     <w:p/>
     <w:sectPr>
-      <w:pgSz w:w="12240" w:h="15840"/>
+      <w:headerReference w:type="even" r:id="rId6"/>
+      <w:headerReference w:type="default" r:id="rId7"/>
+      <w:footerReference w:type="even" r:id="rId8"/>
+      <w:footerReference w:type="default" r:id="rId9"/>
+      <w:headerReference w:type="first" r:id="rId10"/>
+      <w:footerReference w:type="first" r:id="rId11"/>
+      <w:pgSz w:w="11907" w:h="16839" w:code="9"/>
       <w:pgMar w:top="1440" w:right="1440" w:bottom="1440" w:left="1440" w:header="720" w:footer="720" w:gutter="0"/>
       <w:cols w:space="720"/>
       <w:docGrid w:linePitch="360"/>
     </w:sectPr>
   </w:body>
 </w:document>
+</file>
+
+<file path=word/endnotes.xml><?xml version="1.0" encoding="utf-8"?>
+<w:endnotes xmlns:ve="http://schemas.openxmlformats.org/markup-compatibility/2006" xmlns:o="urn:schemas-microsoft-com:office:office" xmlns:r="http://schemas.openxmlformats.org/officeDocument/2006/relationships" xmlns:m="http://schemas.openxmlformats.org/officeDocument/2006/math" xmlns:v="urn:schemas-microsoft-com:vml" xmlns:wp="http://schemas.openxmlformats.org/drawingml/2006/wordprocessingDrawing" xmlns:w10="urn:schemas-microsoft-com:office:word" xmlns:w="http://schemas.openxmlformats.org/wordprocessingml/2006/main" xmlns:wne="http://schemas.microsoft.com/office/word/2006/wordml">
+  <w:endnote w:type="separator" w:id="-1">
+    <w:p>
+      <w:pPr>
+        <w:spacing w:after="0" w:line="240" w:lineRule="auto"/>
+      </w:pPr>
+      <w:r>
+        <w:separator/>
+      </w:r>
+    </w:p>
+  </w:endnote>
+  <w:endnote w:type="continuationSeparator" w:id="0">
+    <w:p>
+      <w:pPr>
+        <w:spacing w:after="0" w:line="240" w:lineRule="auto"/>
+      </w:pPr>
+      <w:r>
+        <w:continuationSeparator/>
+      </w:r>
+    </w:p>
+  </w:endnote>
+</w:endnotes>
+</file>
+
+<file path=word/footer1.xml><?xml version="1.0" encoding="utf-8"?>
+<w:ftr xmlns:ve="http://schemas.openxmlformats.org/markup-compatibility/2006" xmlns:o="urn:schemas-microsoft-com:office:office" xmlns:r="http://schemas.openxmlformats.org/officeDocument/2006/relationships" xmlns:m="http://schemas.openxmlformats.org/officeDocument/2006/math" xmlns:v="urn:schemas-microsoft-com:vml" xmlns:wp="http://schemas.openxmlformats.org/drawingml/2006/wordprocessingDrawing" xmlns:w10="urn:schemas-microsoft-com:office:word" xmlns:w="http://schemas.openxmlformats.org/wordprocessingml/2006/main" xmlns:wne="http://schemas.microsoft.com/office/word/2006/wordml">
+  <w:p>
+    <w:pPr>
+      <w:pStyle w:val="Footer"/>
+    </w:pPr>
+  </w:p>
+</w:ftr>
+</file>
+
+<file path=word/footer2.xml><?xml version="1.0" encoding="utf-8"?>
+<w:ftr xmlns:ve="http://schemas.openxmlformats.org/markup-compatibility/2006" xmlns:o="urn:schemas-microsoft-com:office:office" xmlns:r="http://schemas.openxmlformats.org/officeDocument/2006/relationships" xmlns:m="http://schemas.openxmlformats.org/officeDocument/2006/math" xmlns:v="urn:schemas-microsoft-com:vml" xmlns:wp="http://schemas.openxmlformats.org/drawingml/2006/wordprocessingDrawing" xmlns:w10="urn:schemas-microsoft-com:office:word" xmlns:w="http://schemas.openxmlformats.org/wordprocessingml/2006/main" xmlns:wne="http://schemas.microsoft.com/office/word/2006/wordml">
+  <w:sdt>
+    <w:sdtPr>
+      <w:rPr>
+        <w:rFonts w:asciiTheme="majorBidi" w:hAnsiTheme="majorBidi" w:cstheme="majorBidi"/>
+        <w:sz w:val="24"/>
+        <w:szCs w:val="24"/>
+        <w:rtl/>
+      </w:rPr>
+      <w:id w:val="5045141"/>
+      <w:docPartObj>
+        <w:docPartGallery w:val="Page Numbers (Bottom of Page)"/>
+        <w:docPartUnique/>
+      </w:docPartObj>
+    </w:sdtPr>
+    <w:sdtContent>
+      <w:sdt>
+        <w:sdtPr>
+          <w:rPr>
+            <w:rFonts w:asciiTheme="majorBidi" w:hAnsiTheme="majorBidi" w:cstheme="majorBidi"/>
+            <w:sz w:val="24"/>
+            <w:szCs w:val="24"/>
+            <w:rtl/>
+          </w:rPr>
+          <w:id w:val="565050477"/>
+          <w:docPartObj>
+            <w:docPartGallery w:val="Page Numbers (Top of Page)"/>
+            <w:docPartUnique/>
+          </w:docPartObj>
+        </w:sdtPr>
+        <w:sdtContent>
+          <w:p>
+            <w:pPr>
+              <w:pStyle w:val="Footer"/>
+              <w:pBdr>
+                <w:top w:val="single" w:sz="4" w:space="12" w:color="auto"/>
+              </w:pBdr>
+              <w:tabs>
+                <w:tab w:val="clear" w:pos="9360"/>
+                <w:tab w:val="left" w:pos="90"/>
+                <w:tab w:val="right" w:pos="8937"/>
+              </w:tabs>
+              <w:jc w:val="left"/>
+              <w:rPr>
+                <w:rFonts w:asciiTheme="majorBidi" w:hAnsiTheme="majorBidi" w:cstheme="majorBidi"/>
+                <w:sz w:val="24"/>
+                <w:szCs w:val="24"/>
+              </w:rPr>
+            </w:pPr>
+            <w:r>
+              <w:rPr>
+                <w:rFonts w:asciiTheme="majorBidi" w:hAnsiTheme="majorBidi" w:cstheme="majorBidi"/>
+                <w:sz w:val="24"/>
+                <w:szCs w:val="24"/>
+                <w:rtl/>
+              </w:rPr>
+              <w:tab/>
+            </w:r>
+            <w:r>
+              <w:rPr>
+                <w:rFonts w:asciiTheme="majorBidi" w:hAnsiTheme="majorBidi" w:cstheme="majorBidi"/>
+                <w:sz w:val="24"/>
+                <w:szCs w:val="24"/>
+                <w:rtl/>
+                <w:lang w:bidi="fa-IR"/>
+              </w:rPr>
+              <w:t xml:space="preserve">سامانه گزارش‌ساز </w:t>
+            </w:r>
+            <w:r>
+              <w:rPr>
+                <w:rFonts w:asciiTheme="majorBidi" w:hAnsiTheme="majorBidi" w:cstheme="majorBidi"/>
+                <w:sz w:val="24"/>
+                <w:szCs w:val="24"/>
+                <w:lang w:bidi="fa-IR"/>
+              </w:rPr>
+              <w:t>EURB</w:t>
+            </w:r>
+            <w:r>
+              <w:rPr>
+                <w:rFonts w:asciiTheme="majorBidi" w:hAnsiTheme="majorBidi" w:cstheme="majorBidi"/>
+                <w:sz w:val="24"/>
+                <w:szCs w:val="24"/>
+                <w:rtl/>
+                <w:lang w:bidi="fa-IR"/>
+              </w:rPr>
+              <w:t xml:space="preserve"> نسخه ۲.۴</w:t>
+            </w:r>
+            <w:r>
+              <w:rPr>
+                <w:rFonts w:asciiTheme="majorBidi" w:hAnsiTheme="majorBidi" w:cstheme="majorBidi"/>
+                <w:sz w:val="24"/>
+                <w:szCs w:val="24"/>
+                <w:rtl/>
+              </w:rPr>
+              <w:tab/>
+            </w:r>
+            <w:r>
+              <w:rPr>
+                <w:rFonts w:asciiTheme="majorBidi" w:hAnsiTheme="majorBidi" w:cstheme="majorBidi"/>
+                <w:sz w:val="24"/>
+                <w:szCs w:val="24"/>
+                <w:rtl/>
+              </w:rPr>
+              <w:tab/>
+            </w:r>
+            <w:r>
+              <w:rPr>
+                <w:rFonts w:asciiTheme="majorBidi" w:hAnsiTheme="majorBidi" w:cstheme="majorBidi"/>
+                <w:sz w:val="24"/>
+                <w:szCs w:val="24"/>
+                <w:rtl/>
+              </w:rPr>
+              <w:t>صفحه</w:t>
+            </w:r>
+            <w:r>
+              <w:rPr>
+                <w:rFonts w:asciiTheme="majorBidi" w:hAnsiTheme="majorBidi" w:cstheme="majorBidi"/>
+                <w:sz w:val="24"/>
+                <w:szCs w:val="24"/>
+              </w:rPr>
+              <w:t xml:space="preserve"> </w:t>
+            </w:r>
+            <w:r>
+              <w:rPr>
+                <w:rFonts w:asciiTheme="majorBidi" w:hAnsiTheme="majorBidi" w:cstheme="majorBidi"/>
+                <w:sz w:val="24"/>
+                <w:szCs w:val="24"/>
+              </w:rPr>
+              <w:fldChar w:fldCharType="begin"/>
+            </w:r>
+            <w:r>
+              <w:rPr>
+                <w:rFonts w:asciiTheme="majorBidi" w:hAnsiTheme="majorBidi" w:cstheme="majorBidi"/>
+                <w:sz w:val="24"/>
+                <w:szCs w:val="24"/>
+              </w:rPr>
+              <w:instrText xml:space="preserve"> PAGE </w:instrText>
+            </w:r>
+            <w:r>
+              <w:rPr>
+                <w:rFonts w:asciiTheme="majorBidi" w:hAnsiTheme="majorBidi" w:cstheme="majorBidi"/>
+                <w:sz w:val="24"/>
+                <w:szCs w:val="24"/>
+              </w:rPr>
+              <w:fldChar w:fldCharType="separate"/>
+            </w:r>
+            <w:r>
+              <w:rPr>
+                <w:rFonts w:asciiTheme="majorBidi" w:hAnsiTheme="majorBidi" w:cstheme="majorBidi"/>
+                <w:noProof/>
+                <w:sz w:val="24"/>
+                <w:szCs w:val="24"/>
+                <w:rtl/>
+              </w:rPr>
+              <w:t>1</w:t>
+            </w:r>
+            <w:r>
+              <w:rPr>
+                <w:rFonts w:asciiTheme="majorBidi" w:hAnsiTheme="majorBidi" w:cstheme="majorBidi"/>
+                <w:sz w:val="24"/>
+                <w:szCs w:val="24"/>
+              </w:rPr>
+              <w:fldChar w:fldCharType="end"/>
+            </w:r>
+            <w:r>
+              <w:rPr>
+                <w:rFonts w:asciiTheme="majorBidi" w:hAnsiTheme="majorBidi" w:cstheme="majorBidi"/>
+                <w:sz w:val="24"/>
+                <w:szCs w:val="24"/>
+              </w:rPr>
+              <w:t xml:space="preserve"> </w:t>
+            </w:r>
+            <w:r>
+              <w:rPr>
+                <w:rFonts w:asciiTheme="majorBidi" w:hAnsiTheme="majorBidi" w:cstheme="majorBidi"/>
+                <w:sz w:val="24"/>
+                <w:szCs w:val="24"/>
+                <w:rtl/>
+              </w:rPr>
+              <w:t>از</w:t>
+            </w:r>
+            <w:r>
+              <w:rPr>
+                <w:rFonts w:asciiTheme="majorBidi" w:hAnsiTheme="majorBidi" w:cstheme="majorBidi"/>
+                <w:sz w:val="24"/>
+                <w:szCs w:val="24"/>
+              </w:rPr>
+              <w:t xml:space="preserve"> </w:t>
+            </w:r>
+            <w:r>
+              <w:rPr>
+                <w:rFonts w:asciiTheme="majorBidi" w:hAnsiTheme="majorBidi" w:cstheme="majorBidi"/>
+                <w:sz w:val="24"/>
+                <w:szCs w:val="24"/>
+              </w:rPr>
+              <w:fldChar w:fldCharType="begin"/>
+            </w:r>
+            <w:r>
+              <w:rPr>
+                <w:rFonts w:asciiTheme="majorBidi" w:hAnsiTheme="majorBidi" w:cstheme="majorBidi"/>
+                <w:sz w:val="24"/>
+                <w:szCs w:val="24"/>
+              </w:rPr>
+              <w:instrText xml:space="preserve"> NUMPAGES  </w:instrText>
+            </w:r>
+            <w:r>
+              <w:rPr>
+                <w:rFonts w:asciiTheme="majorBidi" w:hAnsiTheme="majorBidi" w:cstheme="majorBidi"/>
+                <w:sz w:val="24"/>
+                <w:szCs w:val="24"/>
+              </w:rPr>
+              <w:fldChar w:fldCharType="separate"/>
+            </w:r>
+            <w:r>
+              <w:rPr>
+                <w:rFonts w:asciiTheme="majorBidi" w:hAnsiTheme="majorBidi" w:cstheme="majorBidi"/>
+                <w:noProof/>
+                <w:sz w:val="24"/>
+                <w:szCs w:val="24"/>
+                <w:rtl/>
+              </w:rPr>
+              <w:t>1</w:t>
+            </w:r>
+            <w:r>
+              <w:rPr>
+                <w:rFonts w:asciiTheme="majorBidi" w:hAnsiTheme="majorBidi" w:cstheme="majorBidi"/>
+                <w:sz w:val="24"/>
+                <w:szCs w:val="24"/>
+              </w:rPr>
+              <w:fldChar w:fldCharType="end"/>
+            </w:r>
+          </w:p>
+        </w:sdtContent>
+      </w:sdt>
+    </w:sdtContent>
+  </w:sdt>
+</w:ftr>
+</file>
+
+<file path=word/footer3.xml><?xml version="1.0" encoding="utf-8"?>
+<w:ftr xmlns:ve="http://schemas.openxmlformats.org/markup-compatibility/2006" xmlns:o="urn:schemas-microsoft-com:office:office" xmlns:r="http://schemas.openxmlformats.org/officeDocument/2006/relationships" xmlns:m="http://schemas.openxmlformats.org/officeDocument/2006/math" xmlns:v="urn:schemas-microsoft-com:vml" xmlns:wp="http://schemas.openxmlformats.org/drawingml/2006/wordprocessingDrawing" xmlns:w10="urn:schemas-microsoft-com:office:word" xmlns:w="http://schemas.openxmlformats.org/wordprocessingml/2006/main" xmlns:wne="http://schemas.microsoft.com/office/word/2006/wordml">
+  <w:p>
+    <w:pPr>
+      <w:pStyle w:val="Footer"/>
+    </w:pPr>
+  </w:p>
+</w:ftr>
+</file>
+
+<file path=word/footnotes.xml><?xml version="1.0" encoding="utf-8"?>
+<w:footnotes xmlns:ve="http://schemas.openxmlformats.org/markup-compatibility/2006" xmlns:o="urn:schemas-microsoft-com:office:office" xmlns:r="http://schemas.openxmlformats.org/officeDocument/2006/relationships" xmlns:m="http://schemas.openxmlformats.org/officeDocument/2006/math" xmlns:v="urn:schemas-microsoft-com:vml" xmlns:wp="http://schemas.openxmlformats.org/drawingml/2006/wordprocessingDrawing" xmlns:w10="urn:schemas-microsoft-com:office:word" xmlns:w="http://schemas.openxmlformats.org/wordprocessingml/2006/main" xmlns:wne="http://schemas.microsoft.com/office/word/2006/wordml">
+  <w:footnote w:type="separator" w:id="-1">
+    <w:p>
+      <w:pPr>
+        <w:spacing w:after="0" w:line="240" w:lineRule="auto"/>
+      </w:pPr>
+      <w:r>
+        <w:separator/>
+      </w:r>
+    </w:p>
+  </w:footnote>
+  <w:footnote w:type="continuationSeparator" w:id="0">
+    <w:p>
+      <w:pPr>
+        <w:spacing w:after="0" w:line="240" w:lineRule="auto"/>
+      </w:pPr>
+      <w:r>
+        <w:continuationSeparator/>
+      </w:r>
+    </w:p>
+  </w:footnote>
+</w:footnotes>
+</file>
+
+<file path=word/header1.xml><?xml version="1.0" encoding="utf-8"?>
+<w:hdr xmlns:ve="http://schemas.openxmlformats.org/markup-compatibility/2006" xmlns:o="urn:schemas-microsoft-com:office:office" xmlns:r="http://schemas.openxmlformats.org/officeDocument/2006/relationships" xmlns:m="http://schemas.openxmlformats.org/officeDocument/2006/math" xmlns:v="urn:schemas-microsoft-com:vml" xmlns:wp="http://schemas.openxmlformats.org/drawingml/2006/wordprocessingDrawing" xmlns:w10="urn:schemas-microsoft-com:office:word" xmlns:w="http://schemas.openxmlformats.org/wordprocessingml/2006/main" xmlns:wne="http://schemas.microsoft.com/office/word/2006/wordml">
+  <w:p>
+    <w:pPr>
+      <w:pStyle w:val="Header"/>
+    </w:pPr>
+  </w:p>
+</w:hdr>
+</file>
+
+<file path=word/header2.xml><?xml version="1.0" encoding="utf-8"?>
+<w:hdr xmlns:ve="http://schemas.openxmlformats.org/markup-compatibility/2006" xmlns:o="urn:schemas-microsoft-com:office:office" xmlns:r="http://schemas.openxmlformats.org/officeDocument/2006/relationships" xmlns:m="http://schemas.openxmlformats.org/officeDocument/2006/math" xmlns:v="urn:schemas-microsoft-com:vml" xmlns:wp="http://schemas.openxmlformats.org/drawingml/2006/wordprocessingDrawing" xmlns:w10="urn:schemas-microsoft-com:office:word" xmlns:w="http://schemas.openxmlformats.org/wordprocessingml/2006/main" xmlns:wne="http://schemas.microsoft.com/office/word/2006/wordml">
+  <w:tbl>
+    <w:tblPr>
+      <w:tblStyle w:val="TableGrid"/>
+      <w:bidiVisual/>
+      <w:tblW w:w="0" w:type="auto"/>
+      <w:tblLook w:val="04A0"/>
+    </w:tblPr>
+    <w:tblGrid>
+      <w:gridCol w:w="6795"/>
+      <w:gridCol w:w="2448"/>
+    </w:tblGrid>
+    <w:tr>
+      <w:tc>
+        <w:tcPr>
+          <w:tcW w:w="6795" w:type="dxa"/>
+        </w:tcPr>
+        <w:p>
+          <w:pPr>
+            <w:pStyle w:val="Header"/>
+            <w:rPr>
+              <w:rFonts w:asciiTheme="majorBidi" w:hAnsiTheme="majorBidi" w:cstheme="majorBidi"/>
+              <w:sz w:val="24"/>
+              <w:szCs w:val="24"/>
+              <w:rtl/>
+              <w:lang w:bidi="fa-IR"/>
+            </w:rPr>
+          </w:pPr>
+        </w:p>
+      </w:tc>
+      <w:tc>
+        <w:tcPr>
+          <w:tcW w:w="2448" w:type="dxa"/>
+        </w:tcPr>
+        <w:p>
+          <w:pPr>
+            <w:pStyle w:val="Header"/>
+            <w:rPr>
+              <w:rFonts w:asciiTheme="majorBidi" w:hAnsiTheme="majorBidi" w:cstheme="majorBidi"/>
+              <w:sz w:val="24"/>
+              <w:szCs w:val="24"/>
+              <w:rtl/>
+            </w:rPr>
+          </w:pPr>
+        </w:p>
+      </w:tc>
+    </w:tr>
+    <w:tr>
+      <w:tc>
+        <w:tcPr>
+          <w:tcW w:w="6795" w:type="dxa"/>
+        </w:tcPr>
+        <w:p>
+          <w:pPr>
+            <w:pStyle w:val="Header"/>
+            <w:rPr>
+              <w:rFonts w:asciiTheme="majorBidi" w:hAnsiTheme="majorBidi" w:cstheme="majorBidi"/>
+              <w:sz w:val="24"/>
+              <w:szCs w:val="24"/>
+              <w:lang w:bidi="fa-IR"/>
+            </w:rPr>
+          </w:pPr>
+        </w:p>
+      </w:tc>
+      <w:tc>
+        <w:tcPr>
+          <w:tcW w:w="2448" w:type="dxa"/>
+        </w:tcPr>
+        <w:p>
+          <w:pPr>
+            <w:pStyle w:val="Header"/>
+            <w:bidi w:val="0"/>
+            <w:rPr>
+              <w:rFonts w:asciiTheme="majorBidi" w:hAnsiTheme="majorBidi" w:cstheme="majorBidi"/>
+              <w:sz w:val="24"/>
+              <w:szCs w:val="24"/>
+              <w:rtl/>
+            </w:rPr>
+          </w:pPr>
+        </w:p>
+      </w:tc>
+    </w:tr>
+  </w:tbl>
+  <w:p>
+    <w:pPr>
+      <w:pStyle w:val="Header"/>
+    </w:pPr>
+  </w:p>
+</w:hdr>
+</file>
+
+<file path=word/header3.xml><?xml version="1.0" encoding="utf-8"?>
+<w:hdr xmlns:ve="http://schemas.openxmlformats.org/markup-compatibility/2006" xmlns:o="urn:schemas-microsoft-com:office:office" xmlns:r="http://schemas.openxmlformats.org/officeDocument/2006/relationships" xmlns:m="http://schemas.openxmlformats.org/officeDocument/2006/math" xmlns:v="urn:schemas-microsoft-com:vml" xmlns:wp="http://schemas.openxmlformats.org/drawingml/2006/wordprocessingDrawing" xmlns:w10="urn:schemas-microsoft-com:office:word" xmlns:w="http://schemas.openxmlformats.org/wordprocessingml/2006/main" xmlns:wne="http://schemas.microsoft.com/office/word/2006/wordml">
+  <w:p>
+    <w:pPr>
+      <w:pStyle w:val="Header"/>
+    </w:pPr>
+  </w:p>
+</w:hdr>
 </file>
 
 <file path=word/styles.xml><?xml version="1.0" encoding="utf-8"?>
@@ -279,8 +712,8 @@
     <w:semiHidden/>
     <w:unhideWhenUsed/>
   </w:style>
-  <w:style w:type="table" w:styleId="LightList-Accent1">
-    <w:name w:val="Light List Accent 1"/>
+  <w:style w:type="table" w:customStyle="1" w:styleId="LightList-Accent11">
+    <w:name w:val="Light List - Accent 11"/>
     <w:basedOn w:val="TableNormal"/>
     <w:uiPriority w:val="61"/>
     <w:rsid w:val="002D5CF0"/>
@@ -370,6 +803,84 @@
         </w:tcBorders>
       </w:tcPr>
     </w:tblStylePr>
+  </w:style>
+  <w:style w:type="paragraph" w:styleId="Header">
+    <w:name w:val="header"/>
+    <w:basedOn w:val="Normal"/>
+    <w:link w:val="HeaderChar"/>
+    <w:uiPriority w:val="99"/>
+    <w:semiHidden/>
+    <w:unhideWhenUsed/>
+    <w:rsid w:val="00B90A2C"/>
+    <w:pPr>
+      <w:tabs>
+        <w:tab w:val="center" w:pos="4680"/>
+        <w:tab w:val="right" w:pos="9360"/>
+      </w:tabs>
+      <w:spacing w:after="0" w:line="240" w:lineRule="auto"/>
+    </w:pPr>
+  </w:style>
+  <w:style w:type="character" w:customStyle="1" w:styleId="HeaderChar">
+    <w:name w:val="Header Char"/>
+    <w:basedOn w:val="DefaultParagraphFont"/>
+    <w:link w:val="Header"/>
+    <w:uiPriority w:val="99"/>
+    <w:semiHidden/>
+    <w:rsid w:val="00B90A2C"/>
+    <w:rPr>
+      <w:rFonts w:cs="Tahoma"/>
+    </w:rPr>
+  </w:style>
+  <w:style w:type="paragraph" w:styleId="Footer">
+    <w:name w:val="footer"/>
+    <w:basedOn w:val="Normal"/>
+    <w:link w:val="FooterChar"/>
+    <w:uiPriority w:val="99"/>
+    <w:unhideWhenUsed/>
+    <w:rsid w:val="00B90A2C"/>
+    <w:pPr>
+      <w:tabs>
+        <w:tab w:val="center" w:pos="4680"/>
+        <w:tab w:val="right" w:pos="9360"/>
+      </w:tabs>
+      <w:spacing w:after="0" w:line="240" w:lineRule="auto"/>
+    </w:pPr>
+  </w:style>
+  <w:style w:type="character" w:customStyle="1" w:styleId="FooterChar">
+    <w:name w:val="Footer Char"/>
+    <w:basedOn w:val="DefaultParagraphFont"/>
+    <w:link w:val="Footer"/>
+    <w:uiPriority w:val="99"/>
+    <w:rsid w:val="00B90A2C"/>
+    <w:rPr>
+      <w:rFonts w:cs="Tahoma"/>
+    </w:rPr>
+  </w:style>
+  <w:style w:type="table" w:styleId="TableGrid">
+    <w:name w:val="Table Grid"/>
+    <w:basedOn w:val="TableNormal"/>
+    <w:uiPriority w:val="59"/>
+    <w:rsid w:val="00A13C5A"/>
+    <w:pPr>
+      <w:spacing w:after="0" w:line="240" w:lineRule="auto"/>
+    </w:pPr>
+    <w:tblPr>
+      <w:tblInd w:w="0" w:type="dxa"/>
+      <w:tblBorders>
+        <w:top w:val="single" w:sz="4" w:space="0" w:color="auto"/>
+        <w:left w:val="single" w:sz="4" w:space="0" w:color="auto"/>
+        <w:bottom w:val="single" w:sz="4" w:space="0" w:color="auto"/>
+        <w:right w:val="single" w:sz="4" w:space="0" w:color="auto"/>
+        <w:insideH w:val="single" w:sz="4" w:space="0" w:color="auto"/>
+        <w:insideV w:val="single" w:sz="4" w:space="0" w:color="auto"/>
+      </w:tblBorders>
+      <w:tblCellMar>
+        <w:top w:w="0" w:type="dxa"/>
+        <w:left w:w="108" w:type="dxa"/>
+        <w:bottom w:w="0" w:type="dxa"/>
+        <w:right w:w="108" w:type="dxa"/>
+      </w:tblCellMar>
+    </w:tblPr>
   </w:style>
 </w:styles>
 </file>

</xml_diff>